<commit_message>
TRY-CATCH, check whether the page does exist
</commit_message>
<xml_diff>
--- a/blog/Notes4.docx
+++ b/blog/Notes4.docx
@@ -51,23 +51,7 @@
           <w:rFonts w:ascii="Cambria" w:hAnsi="Cambria"/>
           <w:highlight w:val="green"/>
         </w:rPr>
-        <w:t xml:space="preserve">Do I need to use XSS for everything, </w:t>
-      </w:r>
-      <w:proofErr w:type="spellStart"/>
-      <w:r>
-        <w:rPr>
-          <w:rFonts w:ascii="Cambria" w:hAnsi="Cambria"/>
-          <w:highlight w:val="green"/>
-        </w:rPr>
-        <w:t>orthere</w:t>
-      </w:r>
-      <w:proofErr w:type="spellEnd"/>
-      <w:r>
-        <w:rPr>
-          <w:rFonts w:ascii="Cambria" w:hAnsi="Cambria"/>
-          <w:highlight w:val="green"/>
-        </w:rPr>
-        <w:t xml:space="preserve"> is some place I can generically refer to them??</w:t>
+        <w:t>Do I need to use XSS for everything, orthere is some place I can generically refer to them??</w:t>
       </w:r>
     </w:p>
     <w:p>
@@ -79,30 +63,16 @@
         </w:numPr>
         <w:rPr>
           <w:rFonts w:ascii="Cambria" w:hAnsi="Cambria"/>
-        </w:rPr>
-      </w:pPr>
-      <w:r>
-        <w:rPr>
-          <w:rFonts w:ascii="Cambria" w:hAnsi="Cambria"/>
-        </w:rPr>
-        <w:t xml:space="preserve">The same with SQL injections, is there any specific place you can generically refer to everything, or you need to refer to them </w:t>
-      </w:r>
-      <w:proofErr w:type="spellStart"/>
-      <w:proofErr w:type="gramStart"/>
-      <w:r>
-        <w:rPr>
-          <w:rFonts w:ascii="Cambria" w:hAnsi="Cambria"/>
-        </w:rPr>
-        <w:t>sepsarately</w:t>
-      </w:r>
-      <w:proofErr w:type="spellEnd"/>
-      <w:r>
-        <w:rPr>
-          <w:rFonts w:ascii="Cambria" w:hAnsi="Cambria"/>
-        </w:rPr>
-        <w:t xml:space="preserve"> ??</w:t>
-      </w:r>
-      <w:proofErr w:type="gramEnd"/>
+          <w:highlight w:val="green"/>
+        </w:rPr>
+      </w:pPr>
+      <w:r>
+        <w:rPr>
+          <w:rFonts w:ascii="Cambria" w:hAnsi="Cambria"/>
+          <w:highlight w:val="green"/>
+        </w:rPr>
+        <w:t>The same with SQL injections, is there any specific place you can generically refer to everything, or you need to refer to them sepsarately ??</w:t>
+      </w:r>
     </w:p>
     <w:p>
       <w:pPr>
@@ -120,23 +90,7 @@
           <w:rFonts w:ascii="Cambria" w:hAnsi="Cambria"/>
           <w:highlight w:val="green"/>
         </w:rPr>
-        <w:t xml:space="preserve">Does the </w:t>
-      </w:r>
-      <w:proofErr w:type="spellStart"/>
-      <w:r>
-        <w:rPr>
-          <w:rFonts w:ascii="Cambria" w:hAnsi="Cambria"/>
-          <w:highlight w:val="green"/>
-        </w:rPr>
-        <w:t>Contact.php</w:t>
-      </w:r>
-      <w:proofErr w:type="spellEnd"/>
-      <w:r>
-        <w:rPr>
-          <w:rFonts w:ascii="Cambria" w:hAnsi="Cambria"/>
-          <w:highlight w:val="green"/>
-        </w:rPr>
-        <w:t xml:space="preserve"> work?</w:t>
+        <w:t>Does the Contact.php work?</w:t>
       </w:r>
     </w:p>
     <w:p>
@@ -151,31 +105,153 @@
           <w:highlight w:val="green"/>
         </w:rPr>
       </w:pPr>
-      <w:proofErr w:type="spellStart"/>
-      <w:r>
-        <w:rPr>
-          <w:rFonts w:ascii="Cambria" w:hAnsi="Cambria"/>
-          <w:highlight w:val="green"/>
-        </w:rPr>
-        <w:t>Controller.php</w:t>
-      </w:r>
-      <w:proofErr w:type="spellEnd"/>
-      <w:r>
-        <w:rPr>
-          <w:rFonts w:ascii="Cambria" w:hAnsi="Cambria"/>
-          <w:highlight w:val="green"/>
-        </w:rPr>
-        <w:t xml:space="preserve">-de </w:t>
-      </w:r>
-      <w:proofErr w:type="spellStart"/>
-      <w:r>
-        <w:rPr>
-          <w:rFonts w:ascii="Cambria" w:hAnsi="Cambria"/>
-          <w:highlight w:val="green"/>
-        </w:rPr>
-        <w:t>bir</w:t>
-      </w:r>
-      <w:proofErr w:type="spellEnd"/>
+      <w:r>
+        <w:rPr>
+          <w:rFonts w:ascii="Cambria" w:hAnsi="Cambria"/>
+          <w:highlight w:val="green"/>
+        </w:rPr>
+        <w:t>Controller.php-de bir az qalib $f3-&gt;get('…. To be CLEANed</w:t>
+      </w:r>
+    </w:p>
+    <w:p>
+      <w:pPr>
+        <w:pStyle w:val="ListParagraph"/>
+        <w:numPr>
+          <w:ilvl w:val="0"/>
+          <w:numId w:val="1"/>
+        </w:numPr>
+        <w:rPr>
+          <w:rFonts w:ascii="Cambria" w:hAnsi="Cambria"/>
+          <w:highlight w:val="green"/>
+        </w:rPr>
+      </w:pPr>
+      <w:r>
+        <w:rPr>
+          <w:rFonts w:ascii="Cambria" w:hAnsi="Cambria"/>
+          <w:highlight w:val="green"/>
+        </w:rPr>
+        <w:t>Do you want even outputted ones to not to represent Maruqee shit? In other words, shall I use CLEAN even for Views/Templates on output</w:t>
+      </w:r>
+    </w:p>
+    <w:p>
+      <w:pPr>
+        <w:pStyle w:val="ListParagraph"/>
+        <w:numPr>
+          <w:ilvl w:val="0"/>
+          <w:numId w:val="1"/>
+        </w:numPr>
+        <w:rPr>
+          <w:rFonts w:ascii="Cambria" w:hAnsi="Cambria"/>
+          <w:highlight w:val="green"/>
+        </w:rPr>
+      </w:pPr>
+      <w:r>
+        <w:rPr>
+          <w:rFonts w:ascii="Cambria" w:hAnsi="Cambria"/>
+          <w:highlight w:val="green"/>
+        </w:rPr>
+        <w:t>Do you want us to use STRIP_TAG as well?????/</w:t>
+      </w:r>
+    </w:p>
+    <w:p>
+      <w:pPr>
+        <w:pStyle w:val="ListParagraph"/>
+        <w:numPr>
+          <w:ilvl w:val="0"/>
+          <w:numId w:val="1"/>
+        </w:numPr>
+        <w:rPr>
+          <w:rFonts w:ascii="Cambria" w:hAnsi="Cambria"/>
+          <w:highlight w:val="green"/>
+        </w:rPr>
+      </w:pPr>
+      <w:r>
+        <w:rPr>
+          <w:rFonts w:ascii="Cambria" w:hAnsi="Cambria"/>
+          <w:highlight w:val="green"/>
+        </w:rPr>
+        <w:t>ADMIN/COMMENTS SECTION IS is FUCKED UP</w:t>
+      </w:r>
+    </w:p>
+    <w:p>
+      <w:pPr>
+        <w:pStyle w:val="ListParagraph"/>
+        <w:numPr>
+          <w:ilvl w:val="0"/>
+          <w:numId w:val="1"/>
+        </w:numPr>
+        <w:rPr>
+          <w:rFonts w:ascii="Cambria" w:hAnsi="Cambria"/>
+          <w:highlight w:val="green"/>
+        </w:rPr>
+      </w:pPr>
+      <w:r>
+        <w:rPr>
+          <w:rFonts w:ascii="Cambria" w:hAnsi="Cambria"/>
+          <w:highlight w:val="green"/>
+        </w:rPr>
+        <w:t>What is the Avatar, on the User/Edit page</w:t>
+      </w:r>
+    </w:p>
+    <w:p>
+      <w:pPr>
+        <w:pStyle w:val="ListParagraph"/>
+        <w:numPr>
+          <w:ilvl w:val="0"/>
+          <w:numId w:val="1"/>
+        </w:numPr>
+        <w:rPr>
+          <w:rFonts w:ascii="Cambria" w:hAnsi="Cambria"/>
+          <w:highlight w:val="green"/>
+        </w:rPr>
+      </w:pPr>
+      <w:r>
+        <w:rPr>
+          <w:rFonts w:ascii="Cambria" w:hAnsi="Cambria"/>
+          <w:highlight w:val="green"/>
+        </w:rPr>
+        <w:t>HOMEPAGE IS BLAAAAAAANk nowwwwwwwwwwwwwwwwwwwwwwwwwwwwwwwwwwwwwwwwwwwwwww</w:t>
+      </w:r>
+    </w:p>
+    <w:p>
+      <w:pPr>
+        <w:pStyle w:val="ListParagraph"/>
+        <w:numPr>
+          <w:ilvl w:val="0"/>
+          <w:numId w:val="1"/>
+        </w:numPr>
+        <w:rPr>
+          <w:rFonts w:ascii="Cambria" w:hAnsi="Cambria"/>
+          <w:highlight w:val="green"/>
+        </w:rPr>
+      </w:pPr>
+      <w:r>
+        <w:rPr>
+          <w:rFonts w:ascii="Cambria" w:hAnsi="Cambria"/>
+          <w:highlight w:val="green"/>
+        </w:rPr>
+        <w:t>Have Fucked Up the Users Page, becomes fucked u, if you play with the Avatar routing</w:t>
+      </w:r>
+    </w:p>
+    <w:p>
+      <w:pPr>
+        <w:pStyle w:val="ListParagraph"/>
+        <w:numPr>
+          <w:ilvl w:val="0"/>
+          <w:numId w:val="1"/>
+        </w:numPr>
+        <w:rPr>
+          <w:rFonts w:ascii="Cambria" w:hAnsi="Cambria"/>
+          <w:highlight w:val="green"/>
+        </w:rPr>
+      </w:pPr>
+      <w:r>
+        <w:rPr>
+          <w:rFonts w:ascii="Cambria" w:hAnsi="Cambria"/>
+          <w:highlight w:val="green"/>
+        </w:rPr>
+        <w:t>Can’t log in back to the admin or test</w:t>
+      </w:r>
       <w:r>
         <w:rPr>
           <w:rFonts w:ascii="Cambria" w:hAnsi="Cambria"/>
@@ -183,63 +259,31 @@
         </w:rPr>
         <w:t xml:space="preserve"> </w:t>
       </w:r>
-      <w:proofErr w:type="spellStart"/>
-      <w:r>
-        <w:rPr>
-          <w:rFonts w:ascii="Cambria" w:hAnsi="Cambria"/>
-          <w:highlight w:val="green"/>
-        </w:rPr>
-        <w:t>az</w:t>
-      </w:r>
-      <w:proofErr w:type="spellEnd"/>
-      <w:r>
-        <w:rPr>
-          <w:rFonts w:ascii="Cambria" w:hAnsi="Cambria"/>
-          <w:highlight w:val="green"/>
+      <w:r>
+        <w:rPr>
+          <w:rFonts w:ascii="Cambria" w:hAnsi="Cambria"/>
+          <w:highlight w:val="green"/>
+        </w:rPr>
+        <w:t xml:space="preserve"> , now I can, chto za random </w:t>
+      </w:r>
+    </w:p>
+    <w:p>
+      <w:pPr>
+        <w:pStyle w:val="ListParagraph"/>
+        <w:numPr>
+          <w:ilvl w:val="0"/>
+          <w:numId w:val="1"/>
+        </w:numPr>
+        <w:rPr>
+          <w:rFonts w:ascii="Cambria" w:hAnsi="Cambria"/>
+        </w:rPr>
+      </w:pPr>
+      <w:r>
+        <w:rPr>
+          <w:rFonts w:ascii="Cambria" w:hAnsi="Cambria"/>
         </w:rPr>
         <w:t xml:space="preserve"> </w:t>
       </w:r>
-      <w:proofErr w:type="spellStart"/>
-      <w:r>
-        <w:rPr>
-          <w:rFonts w:ascii="Cambria" w:hAnsi="Cambria"/>
-          <w:highlight w:val="green"/>
-        </w:rPr>
-        <w:t>qalib</w:t>
-      </w:r>
-      <w:proofErr w:type="spellEnd"/>
-      <w:r>
-        <w:rPr>
-          <w:rFonts w:ascii="Cambria" w:hAnsi="Cambria"/>
-          <w:highlight w:val="green"/>
-        </w:rPr>
-        <w:t xml:space="preserve"> $f3-&gt;</w:t>
-      </w:r>
-      <w:proofErr w:type="gramStart"/>
-      <w:r>
-        <w:rPr>
-          <w:rFonts w:ascii="Cambria" w:hAnsi="Cambria"/>
-          <w:highlight w:val="green"/>
-        </w:rPr>
-        <w:t>get(</w:t>
-      </w:r>
-      <w:proofErr w:type="gramEnd"/>
-      <w:r>
-        <w:rPr>
-          <w:rFonts w:ascii="Cambria" w:hAnsi="Cambria"/>
-          <w:highlight w:val="green"/>
-        </w:rPr>
-        <w:t xml:space="preserve">'…. To be </w:t>
-      </w:r>
-      <w:proofErr w:type="spellStart"/>
-      <w:r>
-        <w:rPr>
-          <w:rFonts w:ascii="Cambria" w:hAnsi="Cambria"/>
-          <w:highlight w:val="green"/>
-        </w:rPr>
-        <w:t>CLEANed</w:t>
-      </w:r>
-      <w:proofErr w:type="spellEnd"/>
     </w:p>
     <w:p>
       <w:pPr>
@@ -250,31 +294,13 @@
         </w:numPr>
         <w:rPr>
           <w:rFonts w:ascii="Cambria" w:hAnsi="Cambria"/>
-          <w:highlight w:val="green"/>
-        </w:rPr>
-      </w:pPr>
-      <w:r>
-        <w:rPr>
-          <w:rFonts w:ascii="Cambria" w:hAnsi="Cambria"/>
-          <w:highlight w:val="green"/>
-        </w:rPr>
-        <w:t xml:space="preserve">Do you want even outputted ones to not to represent </w:t>
-      </w:r>
-      <w:proofErr w:type="spellStart"/>
-      <w:r>
-        <w:rPr>
-          <w:rFonts w:ascii="Cambria" w:hAnsi="Cambria"/>
-          <w:highlight w:val="green"/>
-        </w:rPr>
-        <w:t>Maruqee</w:t>
-      </w:r>
-      <w:proofErr w:type="spellEnd"/>
-      <w:r>
-        <w:rPr>
-          <w:rFonts w:ascii="Cambria" w:hAnsi="Cambria"/>
-          <w:highlight w:val="green"/>
-        </w:rPr>
-        <w:t xml:space="preserve"> shit? In other words, shall I use CLEAN even for Views/Templates on output</w:t>
+        </w:rPr>
+      </w:pPr>
+      <w:r>
+        <w:rPr>
+          <w:rFonts w:ascii="Cambria" w:hAnsi="Cambria"/>
+        </w:rPr>
+        <w:t xml:space="preserve"> </w:t>
       </w:r>
     </w:p>
     <w:p>
@@ -294,7 +320,7 @@
           <w:rFonts w:ascii="Cambria" w:hAnsi="Cambria"/>
           <w:highlight w:val="green"/>
         </w:rPr>
-        <w:t>Do you want us to use STRIP_TAG as well?????/</w:t>
+        <w:t>Change DEBUG from 3 to 0</w:t>
       </w:r>
     </w:p>
     <w:p>
@@ -306,272 +332,15 @@
         </w:numPr>
         <w:rPr>
           <w:rFonts w:ascii="Cambria" w:hAnsi="Cambria"/>
-          <w:highlight w:val="yellow"/>
-        </w:rPr>
-      </w:pPr>
-      <w:r>
-        <w:rPr>
-          <w:rFonts w:ascii="Cambria" w:hAnsi="Cambria"/>
-          <w:highlight w:val="yellow"/>
-        </w:rPr>
-        <w:t xml:space="preserve">ADMIN/COMMENTS SECTION IS </w:t>
-      </w:r>
-      <w:proofErr w:type="spellStart"/>
-      <w:r>
-        <w:rPr>
-          <w:rFonts w:ascii="Cambria" w:hAnsi="Cambria"/>
-          <w:highlight w:val="yellow"/>
-        </w:rPr>
-        <w:t>is</w:t>
-      </w:r>
-      <w:proofErr w:type="spellEnd"/>
-      <w:r>
-        <w:rPr>
-          <w:rFonts w:ascii="Cambria" w:hAnsi="Cambria"/>
-          <w:highlight w:val="yellow"/>
-        </w:rPr>
-        <w:t xml:space="preserve"> FUCKED UP</w:t>
-      </w:r>
-    </w:p>
-    <w:p>
-      <w:pPr>
-        <w:pStyle w:val="ListParagraph"/>
-        <w:numPr>
-          <w:ilvl w:val="0"/>
-          <w:numId w:val="1"/>
-        </w:numPr>
-        <w:rPr>
-          <w:rFonts w:ascii="Cambria" w:hAnsi="Cambria"/>
-        </w:rPr>
-      </w:pPr>
-      <w:r>
-        <w:rPr>
-          <w:rFonts w:ascii="Cambria" w:hAnsi="Cambria"/>
-        </w:rPr>
-        <w:t>What is the Avatar, on the User/Edit page</w:t>
-      </w:r>
-    </w:p>
-    <w:p>
-      <w:pPr>
-        <w:pStyle w:val="ListParagraph"/>
-        <w:numPr>
-          <w:ilvl w:val="0"/>
-          <w:numId w:val="1"/>
-        </w:numPr>
-        <w:rPr>
-          <w:rFonts w:ascii="Cambria" w:hAnsi="Cambria"/>
-          <w:highlight w:val="green"/>
-        </w:rPr>
-      </w:pPr>
-      <w:r>
-        <w:rPr>
-          <w:rFonts w:ascii="Cambria" w:hAnsi="Cambria"/>
-          <w:highlight w:val="green"/>
-        </w:rPr>
-        <w:t xml:space="preserve">HOMEPAGE IS </w:t>
-      </w:r>
-      <w:proofErr w:type="spellStart"/>
-      <w:r>
-        <w:rPr>
-          <w:rFonts w:ascii="Cambria" w:hAnsi="Cambria"/>
-          <w:highlight w:val="green"/>
-        </w:rPr>
-        <w:t>BLAAAAAAANk</w:t>
-      </w:r>
-      <w:proofErr w:type="spellEnd"/>
-      <w:r>
-        <w:rPr>
-          <w:rFonts w:ascii="Cambria" w:hAnsi="Cambria"/>
-          <w:highlight w:val="green"/>
-        </w:rPr>
-        <w:t xml:space="preserve"> </w:t>
-      </w:r>
-      <w:proofErr w:type="spellStart"/>
-      <w:r>
-        <w:rPr>
-          <w:rFonts w:ascii="Cambria" w:hAnsi="Cambria"/>
-          <w:highlight w:val="green"/>
-        </w:rPr>
-        <w:t>nowwwwwwwwwwwwwwwwwwwwwwwwwwwwwwwwwwwwwwwwwwwwwww</w:t>
-      </w:r>
-      <w:proofErr w:type="spellEnd"/>
-    </w:p>
-    <w:p>
-      <w:pPr>
-        <w:pStyle w:val="ListParagraph"/>
-        <w:numPr>
-          <w:ilvl w:val="0"/>
-          <w:numId w:val="1"/>
-        </w:numPr>
-        <w:rPr>
-          <w:rFonts w:ascii="Cambria" w:hAnsi="Cambria"/>
-          <w:highlight w:val="yellow"/>
-        </w:rPr>
-      </w:pPr>
-      <w:r>
-        <w:rPr>
-          <w:rFonts w:ascii="Cambria" w:hAnsi="Cambria"/>
-          <w:highlight w:val="yellow"/>
-        </w:rPr>
-        <w:t>Have Fucked Up the Users Page, becomes fucked u, if you play with the Avatar routing</w:t>
-      </w:r>
-    </w:p>
-    <w:p>
-      <w:pPr>
-        <w:pStyle w:val="ListParagraph"/>
-        <w:numPr>
-          <w:ilvl w:val="0"/>
-          <w:numId w:val="1"/>
-        </w:numPr>
-        <w:rPr>
-          <w:rFonts w:ascii="Cambria" w:hAnsi="Cambria"/>
-          <w:highlight w:val="yellow"/>
-        </w:rPr>
-      </w:pPr>
-      <w:r>
-        <w:rPr>
-          <w:rFonts w:ascii="Cambria" w:hAnsi="Cambria"/>
-          <w:highlight w:val="yellow"/>
-        </w:rPr>
-        <w:t>Can’t log in back to the admin or test</w:t>
-      </w:r>
-      <w:r>
-        <w:rPr>
-          <w:rFonts w:ascii="Cambria" w:hAnsi="Cambria"/>
-          <w:highlight w:val="yellow"/>
-        </w:rPr>
-        <w:t xml:space="preserve"> </w:t>
-      </w:r>
-      <w:r>
-        <w:rPr>
-          <w:rFonts w:ascii="Cambria" w:hAnsi="Cambria"/>
-          <w:highlight w:val="yellow"/>
-        </w:rPr>
-        <w:t xml:space="preserve"> , now I can, </w:t>
-      </w:r>
-      <w:proofErr w:type="spellStart"/>
-      <w:r>
-        <w:rPr>
-          <w:rFonts w:ascii="Cambria" w:hAnsi="Cambria"/>
-          <w:highlight w:val="yellow"/>
-        </w:rPr>
-        <w:t>chto</w:t>
-      </w:r>
-      <w:proofErr w:type="spellEnd"/>
-      <w:r>
-        <w:rPr>
-          <w:rFonts w:ascii="Cambria" w:hAnsi="Cambria"/>
-          <w:highlight w:val="yellow"/>
-        </w:rPr>
-        <w:t xml:space="preserve"> </w:t>
-      </w:r>
-      <w:proofErr w:type="spellStart"/>
-      <w:r>
-        <w:rPr>
-          <w:rFonts w:ascii="Cambria" w:hAnsi="Cambria"/>
-          <w:highlight w:val="yellow"/>
-        </w:rPr>
-        <w:t>za</w:t>
-      </w:r>
-      <w:proofErr w:type="spellEnd"/>
-      <w:r>
-        <w:rPr>
-          <w:rFonts w:ascii="Cambria" w:hAnsi="Cambria"/>
-          <w:highlight w:val="yellow"/>
-        </w:rPr>
-        <w:t xml:space="preserve"> random </w:t>
-      </w:r>
-    </w:p>
-    <w:p>
-      <w:pPr>
-        <w:pStyle w:val="ListParagraph"/>
-        <w:numPr>
-          <w:ilvl w:val="0"/>
-          <w:numId w:val="1"/>
-        </w:numPr>
-        <w:rPr>
-          <w:rFonts w:ascii="Cambria" w:hAnsi="Cambria"/>
-        </w:rPr>
-      </w:pPr>
-      <w:r>
-        <w:rPr>
-          <w:rFonts w:ascii="Cambria" w:hAnsi="Cambria"/>
-        </w:rPr>
-        <w:t xml:space="preserve"> </w:t>
-      </w:r>
-    </w:p>
-    <w:p>
-      <w:pPr>
-        <w:pStyle w:val="ListParagraph"/>
-        <w:numPr>
-          <w:ilvl w:val="0"/>
-          <w:numId w:val="1"/>
-        </w:numPr>
-        <w:rPr>
-          <w:rFonts w:ascii="Cambria" w:hAnsi="Cambria"/>
-        </w:rPr>
-      </w:pPr>
-      <w:r>
-        <w:rPr>
-          <w:rFonts w:ascii="Cambria" w:hAnsi="Cambria"/>
-        </w:rPr>
-        <w:t xml:space="preserve"> </w:t>
-      </w:r>
-    </w:p>
-    <w:p>
-      <w:pPr>
-        <w:pStyle w:val="ListParagraph"/>
-        <w:numPr>
-          <w:ilvl w:val="0"/>
-          <w:numId w:val="1"/>
-        </w:numPr>
-        <w:rPr>
-          <w:rFonts w:ascii="Cambria" w:hAnsi="Cambria"/>
-          <w:highlight w:val="green"/>
-        </w:rPr>
-      </w:pPr>
-      <w:r>
-        <w:rPr>
-          <w:rFonts w:ascii="Cambria" w:hAnsi="Cambria"/>
-          <w:highlight w:val="green"/>
-        </w:rPr>
-        <w:t>Change DEBUG from 3 to 0</w:t>
-      </w:r>
-    </w:p>
-    <w:p>
-      <w:pPr>
-        <w:pStyle w:val="ListParagraph"/>
-        <w:numPr>
-          <w:ilvl w:val="0"/>
-          <w:numId w:val="1"/>
-        </w:numPr>
-        <w:rPr>
-          <w:rFonts w:ascii="Cambria" w:hAnsi="Cambria"/>
-          <w:highlight w:val="green"/>
-        </w:rPr>
-      </w:pPr>
-      <w:r>
-        <w:rPr>
-          <w:rFonts w:ascii="Cambria" w:hAnsi="Cambria"/>
-          <w:highlight w:val="green"/>
-        </w:rPr>
-        <w:t>Page/display/</w:t>
-      </w:r>
-      <w:proofErr w:type="spellStart"/>
-      <w:r>
-        <w:rPr>
-          <w:rFonts w:ascii="Cambria" w:hAnsi="Cambria"/>
-          <w:highlight w:val="green"/>
-        </w:rPr>
-        <w:t>somebullshit</w:t>
-      </w:r>
-      <w:proofErr w:type="spellEnd"/>
-      <w:r>
-        <w:rPr>
-          <w:rFonts w:ascii="Cambria" w:hAnsi="Cambria"/>
-          <w:highlight w:val="green"/>
-        </w:rPr>
-        <w:t xml:space="preserve"> will work </w:t>
+          <w:highlight w:val="green"/>
+        </w:rPr>
+      </w:pPr>
+      <w:r>
+        <w:rPr>
+          <w:rFonts w:ascii="Cambria" w:hAnsi="Cambria"/>
+          <w:highlight w:val="green"/>
+        </w:rPr>
+        <w:t xml:space="preserve">Page/display/somebullshit will work </w:t>
       </w:r>
     </w:p>
     <w:p>
@@ -671,23 +440,7 @@
           <w:rFonts w:ascii="Cambria" w:hAnsi="Cambria"/>
           <w:highlight w:val="green"/>
         </w:rPr>
-        <w:t>../../</w:t>
-      </w:r>
-      <w:proofErr w:type="spellStart"/>
-      <w:r>
-        <w:rPr>
-          <w:rFonts w:ascii="Cambria" w:hAnsi="Cambria"/>
-          <w:highlight w:val="green"/>
-        </w:rPr>
-        <w:t>composer.json</w:t>
-      </w:r>
-      <w:proofErr w:type="spellEnd"/>
-      <w:r>
-        <w:rPr>
-          <w:rFonts w:ascii="Cambria" w:hAnsi="Cambria"/>
-          <w:highlight w:val="green"/>
-        </w:rPr>
-        <w:t xml:space="preserve"> works, but it shouldn’t</w:t>
+        <w:t>../../composer.json works, but it shouldn’t</w:t>
       </w:r>
     </w:p>
     <w:p>
@@ -702,21 +455,12 @@
           <w:highlight w:val="green"/>
         </w:rPr>
       </w:pPr>
-      <w:proofErr w:type="spellStart"/>
-      <w:r>
-        <w:rPr>
-          <w:rFonts w:ascii="Cambria" w:hAnsi="Cambria"/>
-          <w:highlight w:val="green"/>
-        </w:rPr>
-        <w:t>Htaccess</w:t>
-      </w:r>
-      <w:proofErr w:type="spellEnd"/>
-      <w:r>
-        <w:rPr>
-          <w:rFonts w:ascii="Cambria" w:hAnsi="Cambria"/>
-          <w:highlight w:val="green"/>
-        </w:rPr>
-        <w:t xml:space="preserve"> </w:t>
+      <w:r>
+        <w:rPr>
+          <w:rFonts w:ascii="Cambria" w:hAnsi="Cambria"/>
+          <w:highlight w:val="green"/>
+        </w:rPr>
+        <w:t xml:space="preserve">Htaccess </w:t>
       </w:r>
       <w:r>
         <w:rPr>
@@ -802,13 +546,13 @@
         </w:numPr>
         <w:rPr>
           <w:rFonts w:ascii="Cambria" w:hAnsi="Cambria"/>
-          <w:highlight w:val="yellow"/>
-        </w:rPr>
-      </w:pPr>
-      <w:r>
-        <w:rPr>
-          <w:rFonts w:ascii="Cambria" w:hAnsi="Cambria"/>
-          <w:highlight w:val="yellow"/>
+          <w:highlight w:val="green"/>
+        </w:rPr>
+      </w:pPr>
+      <w:r>
+        <w:rPr>
+          <w:rFonts w:ascii="Cambria" w:hAnsi="Cambria"/>
+          <w:highlight w:val="green"/>
         </w:rPr>
         <w:t>CAPTCHA for email contact form</w:t>
       </w:r>
@@ -850,23 +594,7 @@
           <w:rFonts w:ascii="Cambria" w:hAnsi="Cambria"/>
           <w:highlight w:val="yellow"/>
         </w:rPr>
-        <w:t xml:space="preserve">Instead of putting captcha straight away count 3 times in 10 minutes and only then allow </w:t>
-      </w:r>
-      <w:proofErr w:type="spellStart"/>
-      <w:r>
-        <w:rPr>
-          <w:rFonts w:ascii="Cambria" w:hAnsi="Cambria"/>
-          <w:highlight w:val="yellow"/>
-        </w:rPr>
-        <w:t>CAPTCha</w:t>
-      </w:r>
-      <w:proofErr w:type="spellEnd"/>
-      <w:r>
-        <w:rPr>
-          <w:rFonts w:ascii="Cambria" w:hAnsi="Cambria"/>
-          <w:highlight w:val="yellow"/>
-        </w:rPr>
-        <w:t xml:space="preserve"> to come up</w:t>
+        <w:t>Instead of putting captcha straight away count 3 times in 10 minutes and only then allow CAPTCha to come up</w:t>
       </w:r>
     </w:p>
     <w:p>
@@ -886,39 +614,7 @@
           <w:rFonts w:ascii="Cambria" w:hAnsi="Cambria"/>
           <w:highlight w:val="yellow"/>
         </w:rPr>
-        <w:t xml:space="preserve">Internal Server Error 505 put if check </w:t>
-      </w:r>
-      <w:proofErr w:type="spellStart"/>
-      <w:r>
-        <w:rPr>
-          <w:rFonts w:ascii="Cambria" w:hAnsi="Cambria"/>
-          <w:highlight w:val="yellow"/>
-        </w:rPr>
-        <w:t>whther</w:t>
-      </w:r>
-      <w:proofErr w:type="spellEnd"/>
-      <w:r>
-        <w:rPr>
-          <w:rFonts w:ascii="Cambria" w:hAnsi="Cambria"/>
-          <w:highlight w:val="yellow"/>
-        </w:rPr>
-        <w:t xml:space="preserve"> there is </w:t>
-      </w:r>
-      <w:proofErr w:type="spellStart"/>
-      <w:r>
-        <w:rPr>
-          <w:rFonts w:ascii="Cambria" w:hAnsi="Cambria"/>
-          <w:highlight w:val="yellow"/>
-        </w:rPr>
-        <w:t>usch</w:t>
-      </w:r>
-      <w:proofErr w:type="spellEnd"/>
-      <w:r>
-        <w:rPr>
-          <w:rFonts w:ascii="Cambria" w:hAnsi="Cambria"/>
-          <w:highlight w:val="yellow"/>
-        </w:rPr>
-        <w:t xml:space="preserve"> an entity in database</w:t>
+        <w:t>Internal Server Error 505 put if check whther there is usch an entity in database</w:t>
       </w:r>
     </w:p>
     <w:p>
@@ -958,56 +654,15 @@
           <w:rFonts w:ascii="Cambria" w:hAnsi="Cambria"/>
           <w:highlight w:val="green"/>
         </w:rPr>
-        <w:t xml:space="preserve">There is some EVAL being used in </w:t>
-      </w:r>
-      <w:proofErr w:type="spellStart"/>
-      <w:r>
-        <w:rPr>
-          <w:rFonts w:ascii="Cambria" w:hAnsi="Cambria"/>
-          <w:highlight w:val="green"/>
-        </w:rPr>
-        <w:t>BASE.php</w:t>
-      </w:r>
-      <w:proofErr w:type="spellEnd"/>
-      <w:r>
-        <w:rPr>
-          <w:rFonts w:ascii="Cambria" w:hAnsi="Cambria"/>
-          <w:highlight w:val="green"/>
-        </w:rPr>
-        <w:t>, doesn’t sound good</w:t>
-      </w:r>
-      <w:r>
-        <w:rPr>
-          <w:rFonts w:ascii="Cambria" w:hAnsi="Cambria"/>
-          <w:highlight w:val="green"/>
-        </w:rPr>
-        <w:t xml:space="preserve"> and lib/</w:t>
-      </w:r>
-      <w:proofErr w:type="spellStart"/>
-      <w:r>
-        <w:rPr>
-          <w:rFonts w:ascii="Cambria" w:hAnsi="Cambria"/>
-          <w:highlight w:val="green"/>
-        </w:rPr>
-        <w:t>db</w:t>
-      </w:r>
-      <w:proofErr w:type="spellEnd"/>
-      <w:r>
-        <w:rPr>
-          <w:rFonts w:ascii="Cambria" w:hAnsi="Cambria"/>
-          <w:highlight w:val="green"/>
-        </w:rPr>
-        <w:t>/jig/</w:t>
-      </w:r>
-      <w:proofErr w:type="spellStart"/>
-      <w:r>
-        <w:rPr>
-          <w:rFonts w:ascii="Cambria" w:hAnsi="Cambria"/>
-          <w:highlight w:val="green"/>
-        </w:rPr>
-        <w:t>mapper.php</w:t>
-      </w:r>
-      <w:proofErr w:type="spellEnd"/>
+        <w:t>There is some EVAL being used in BASE.php, doesn’t sound good</w:t>
+      </w:r>
+      <w:r>
+        <w:rPr>
+          <w:rFonts w:ascii="Cambria" w:hAnsi="Cambria"/>
+          <w:highlight w:val="green"/>
+        </w:rPr>
+        <w:t xml:space="preserve"> and lib/db/jig/mapper.php</w:t>
+      </w:r>
       <w:r>
         <w:rPr>
           <w:rFonts w:ascii="Cambria" w:hAnsi="Cambria"/>
@@ -1031,16 +686,23 @@
       <w:r>
         <w:rPr>
           <w:rFonts w:ascii="Cambria" w:hAnsi="Cambria"/>
-          <w:highlight w:val="yellow"/>
+          <w:highlight w:val="green"/>
         </w:rPr>
         <w:t>FORM VALIDATION</w:t>
       </w:r>
       <w:r>
         <w:rPr>
           <w:rFonts w:ascii="Cambria" w:hAnsi="Cambria"/>
-          <w:highlight w:val="yellow"/>
-        </w:rPr>
-        <w:t xml:space="preserve"> for everything, possible VALIDETTA</w:t>
+          <w:highlight w:val="green"/>
+        </w:rPr>
+        <w:t xml:space="preserve"> for everything, </w:t>
+      </w:r>
+      <w:r>
+        <w:rPr>
+          <w:rFonts w:ascii="Cambria" w:hAnsi="Cambria"/>
+          <w:highlight w:val="yellow"/>
+        </w:rPr>
+        <w:t>possible VALIDETTA</w:t>
       </w:r>
     </w:p>
     <w:p>
@@ -1112,13 +774,13 @@
         </w:numPr>
         <w:rPr>
           <w:rFonts w:ascii="Cambria" w:hAnsi="Cambria"/>
-          <w:highlight w:val="red"/>
-        </w:rPr>
-      </w:pPr>
-      <w:r>
-        <w:rPr>
-          <w:rFonts w:ascii="Cambria" w:hAnsi="Cambria"/>
-          <w:highlight w:val="red"/>
+          <w:highlight w:val="green"/>
+        </w:rPr>
+      </w:pPr>
+      <w:r>
+        <w:rPr>
+          <w:rFonts w:ascii="Cambria" w:hAnsi="Cambria"/>
+          <w:highlight w:val="green"/>
         </w:rPr>
         <w:t>You can comment on others behalf</w:t>
       </w:r>
@@ -1132,7 +794,7 @@
         </w:numPr>
         <w:rPr>
           <w:rFonts w:ascii="Cambria" w:hAnsi="Cambria"/>
-          <w:highlight w:val="red"/>
+          <w:highlight w:val="green"/>
         </w:rPr>
       </w:pPr>
       <w:hyperlink r:id="rId6" w:history="1">
@@ -1140,7 +802,7 @@
           <w:rPr>
             <w:rStyle w:val="Hyperlink"/>
             <w:rFonts w:ascii="Cambria" w:hAnsi="Cambria"/>
-            <w:highlight w:val="red"/>
+            <w:highlight w:val="green"/>
           </w:rPr>
           <w:t>http://linuxproj.ecs.soton.ac.uk/~ea2g12/cyber-security-cw2/blog/user/view/1</w:t>
         </w:r>
@@ -1155,47 +817,51 @@
         </w:numPr>
         <w:rPr>
           <w:rFonts w:ascii="Cambria" w:hAnsi="Cambria"/>
-          <w:highlight w:val="red"/>
-        </w:rPr>
-      </w:pPr>
-      <w:r>
-        <w:rPr>
-          <w:rFonts w:ascii="Cambria" w:hAnsi="Cambria"/>
-          <w:highlight w:val="red"/>
-        </w:rPr>
-        <w:t xml:space="preserve">DESTROY </w:t>
-      </w:r>
-      <w:proofErr w:type="spellStart"/>
-      <w:r>
-        <w:rPr>
-          <w:rFonts w:ascii="Cambria" w:hAnsi="Cambria"/>
-          <w:highlight w:val="red"/>
-        </w:rPr>
-        <w:t>captscha</w:t>
-      </w:r>
-      <w:proofErr w:type="spellEnd"/>
-      <w:r>
-        <w:rPr>
-          <w:rFonts w:ascii="Cambria" w:hAnsi="Cambria"/>
-          <w:highlight w:val="red"/>
-        </w:rPr>
-        <w:t xml:space="preserve"> </w:t>
-      </w:r>
-      <w:proofErr w:type="spellStart"/>
-      <w:r>
-        <w:rPr>
-          <w:rFonts w:ascii="Cambria" w:hAnsi="Cambria"/>
-          <w:highlight w:val="red"/>
-        </w:rPr>
-        <w:t>varaibel</w:t>
-      </w:r>
-      <w:proofErr w:type="spellEnd"/>
-      <w:r>
-        <w:rPr>
-          <w:rFonts w:ascii="Cambria" w:hAnsi="Cambria"/>
-          <w:highlight w:val="red"/>
-        </w:rPr>
-        <w:t xml:space="preserve"> ones used it</w:t>
+          <w:highlight w:val="green"/>
+        </w:rPr>
+      </w:pPr>
+      <w:r>
+        <w:rPr>
+          <w:rFonts w:ascii="Cambria" w:hAnsi="Cambria"/>
+          <w:highlight w:val="green"/>
+        </w:rPr>
+        <w:t>DESTROY captscha varaibel ones used it</w:t>
+      </w:r>
+    </w:p>
+    <w:p>
+      <w:pPr>
+        <w:pStyle w:val="ListParagraph"/>
+        <w:numPr>
+          <w:ilvl w:val="0"/>
+          <w:numId w:val="1"/>
+        </w:numPr>
+        <w:rPr>
+          <w:rFonts w:ascii="Cambria" w:hAnsi="Cambria"/>
+          <w:highlight w:val="yellow"/>
+        </w:rPr>
+      </w:pPr>
+      <w:r>
+        <w:rPr>
+          <w:rFonts w:ascii="Cambria" w:hAnsi="Cambria"/>
+          <w:highlight w:val="yellow"/>
+        </w:rPr>
+        <w:t xml:space="preserve">Search, still allow for the </w:t>
+      </w:r>
+      <w:r>
+        <w:rPr>
+          <w:rFonts w:ascii="Cambria" w:hAnsi="Cambria"/>
+          <w:highlight w:val="yellow"/>
+        </w:rPr>
+        <w:t>tags to be used as well</w:t>
+      </w:r>
+      <w:bookmarkStart w:id="0" w:name="_GoBack"/>
+      <w:bookmarkEnd w:id="0"/>
+      <w:r>
+        <w:rPr>
+          <w:rFonts w:ascii="Cambria" w:hAnsi="Cambria"/>
+          <w:highlight w:val="yellow"/>
+        </w:rPr>
+        <w:t>… put a hidden field for it</w:t>
       </w:r>
     </w:p>
     <w:p>
@@ -1232,6 +898,7 @@
           <w:rFonts w:ascii="Cambria" w:hAnsi="Cambria"/>
           <w:highlight w:val="green"/>
         </w:rPr>
+        <w:lastRenderedPageBreak/>
         <w:t>SQL Injection</w:t>
       </w:r>
     </w:p>
@@ -1272,7 +939,6 @@
           <w:rFonts w:ascii="Cambria" w:hAnsi="Cambria"/>
           <w:highlight w:val="green"/>
         </w:rPr>
-        <w:lastRenderedPageBreak/>
         <w:t>Change your Search and Login to fit Ben’s</w:t>
       </w:r>
     </w:p>
@@ -1447,21 +1113,7 @@
         <w:rPr>
           <w:rFonts w:ascii="Cambria" w:hAnsi="Cambria"/>
         </w:rPr>
-        <w:t xml:space="preserve">Deny for all in </w:t>
-      </w:r>
-      <w:proofErr w:type="spellStart"/>
-      <w:r>
-        <w:rPr>
-          <w:rFonts w:ascii="Cambria" w:hAnsi="Cambria"/>
-        </w:rPr>
-        <w:t>Config</w:t>
-      </w:r>
-      <w:proofErr w:type="spellEnd"/>
-      <w:r>
-        <w:rPr>
-          <w:rFonts w:ascii="Cambria" w:hAnsi="Cambria"/>
-        </w:rPr>
-        <w:t>, View</w:t>
+        <w:t>Deny for all in Config, View</w:t>
       </w:r>
       <w:r>
         <w:rPr>
@@ -1493,33 +1145,11 @@
           <w:rFonts w:ascii="Cambria" w:hAnsi="Cambria"/>
         </w:rPr>
       </w:pPr>
-      <w:proofErr w:type="spellStart"/>
-      <w:r>
-        <w:rPr>
-          <w:rFonts w:ascii="Cambria" w:hAnsi="Cambria"/>
-        </w:rPr>
-        <w:t>Controller.phps</w:t>
-      </w:r>
-      <w:proofErr w:type="spellEnd"/>
-      <w:r>
-        <w:rPr>
-          <w:rFonts w:ascii="Cambria" w:hAnsi="Cambria"/>
-        </w:rPr>
-        <w:t xml:space="preserve">, </w:t>
-      </w:r>
-      <w:proofErr w:type="spellStart"/>
-      <w:r>
-        <w:rPr>
-          <w:rFonts w:ascii="Cambria" w:hAnsi="Cambria"/>
-        </w:rPr>
-        <w:t>contact.php.bak</w:t>
-      </w:r>
-      <w:proofErr w:type="spellEnd"/>
-      <w:r>
-        <w:rPr>
-          <w:rFonts w:ascii="Cambria" w:hAnsi="Cambria"/>
-        </w:rPr>
-        <w:t>, delete them</w:t>
+      <w:r>
+        <w:rPr>
+          <w:rFonts w:ascii="Cambria" w:hAnsi="Cambria"/>
+        </w:rPr>
+        <w:t>Controller.phps, contact.php.bak, delete them</w:t>
       </w:r>
     </w:p>
     <w:p>
@@ -1537,63 +1167,7 @@
         <w:rPr>
           <w:rFonts w:ascii="Cambria" w:hAnsi="Cambria"/>
         </w:rPr>
-        <w:t xml:space="preserve">Block </w:t>
-      </w:r>
-      <w:proofErr w:type="spellStart"/>
-      <w:r>
-        <w:rPr>
-          <w:rFonts w:ascii="Cambria" w:hAnsi="Cambria"/>
-        </w:rPr>
-        <w:t>foo.php</w:t>
-      </w:r>
-      <w:proofErr w:type="spellEnd"/>
-      <w:r>
-        <w:rPr>
-          <w:rFonts w:ascii="Cambria" w:hAnsi="Cambria"/>
-        </w:rPr>
-        <w:t xml:space="preserve">, </w:t>
-      </w:r>
-      <w:proofErr w:type="spellStart"/>
-      <w:r>
-        <w:rPr>
-          <w:rFonts w:ascii="Cambria" w:hAnsi="Cambria"/>
-        </w:rPr>
-        <w:t>functions.php</w:t>
-      </w:r>
-      <w:proofErr w:type="spellEnd"/>
-      <w:r>
-        <w:rPr>
-          <w:rFonts w:ascii="Cambria" w:hAnsi="Cambria"/>
-        </w:rPr>
-        <w:t xml:space="preserve">, </w:t>
-      </w:r>
-      <w:proofErr w:type="spellStart"/>
-      <w:r>
-        <w:rPr>
-          <w:rFonts w:ascii="Cambria" w:hAnsi="Cambria"/>
-        </w:rPr>
-        <w:t>install.sql</w:t>
-      </w:r>
-      <w:proofErr w:type="spellEnd"/>
-      <w:r>
-        <w:rPr>
-          <w:rFonts w:ascii="Cambria" w:hAnsi="Cambria"/>
-        </w:rPr>
-        <w:t xml:space="preserve">, setup.sh, </w:t>
-      </w:r>
-      <w:proofErr w:type="spellStart"/>
-      <w:r>
-        <w:rPr>
-          <w:rFonts w:ascii="Cambria" w:hAnsi="Cambria"/>
-        </w:rPr>
-        <w:t>Config</w:t>
-      </w:r>
-      <w:proofErr w:type="spellEnd"/>
-      <w:r>
-        <w:rPr>
-          <w:rFonts w:ascii="Cambria" w:hAnsi="Cambria"/>
-        </w:rPr>
-        <w:t xml:space="preserve"> folder</w:t>
+        <w:t>Block foo.php, functions.php, install.sql, setup.sh, Config folder</w:t>
       </w:r>
     </w:p>
     <w:p>
@@ -1607,33 +1181,11 @@
           <w:rFonts w:ascii="Cambria" w:hAnsi="Cambria"/>
         </w:rPr>
       </w:pPr>
-      <w:proofErr w:type="spellStart"/>
-      <w:r>
-        <w:rPr>
-          <w:rFonts w:ascii="Cambria" w:hAnsi="Cambria"/>
-        </w:rPr>
-        <w:t>Contoller</w:t>
-      </w:r>
-      <w:proofErr w:type="spellEnd"/>
-      <w:r>
-        <w:rPr>
-          <w:rFonts w:ascii="Cambria" w:hAnsi="Cambria"/>
-        </w:rPr>
-        <w:t xml:space="preserve"> and Utility were added </w:t>
-      </w:r>
-      <w:proofErr w:type="spellStart"/>
-      <w:r>
-        <w:rPr>
-          <w:rFonts w:ascii="Cambria" w:hAnsi="Cambria"/>
-        </w:rPr>
-        <w:t>htaccess</w:t>
-      </w:r>
-      <w:proofErr w:type="spellEnd"/>
-      <w:r>
-        <w:rPr>
-          <w:rFonts w:ascii="Cambria" w:hAnsi="Cambria"/>
-        </w:rPr>
-        <w:t xml:space="preserve"> files that do not allow the access to the </w:t>
+      <w:r>
+        <w:rPr>
+          <w:rFonts w:ascii="Cambria" w:hAnsi="Cambria"/>
+        </w:rPr>
+        <w:t xml:space="preserve">Contoller and Utility were added htaccess files that do not allow the access to the </w:t>
       </w:r>
     </w:p>
     <w:p>
@@ -1657,30 +1209,8 @@
         <w:rPr>
           <w:rFonts w:ascii="Cambria" w:hAnsi="Cambria"/>
         </w:rPr>
-        <w:t>, .</w:t>
-      </w:r>
-      <w:proofErr w:type="spellStart"/>
-      <w:r>
-        <w:rPr>
-          <w:rFonts w:ascii="Cambria" w:hAnsi="Cambria"/>
-        </w:rPr>
-        <w:t>index.php.swo</w:t>
-      </w:r>
-      <w:proofErr w:type="spellEnd"/>
-      <w:r>
-        <w:rPr>
-          <w:rFonts w:ascii="Cambria" w:hAnsi="Cambria"/>
-        </w:rPr>
-        <w:t>, .</w:t>
-      </w:r>
-      <w:proofErr w:type="spellStart"/>
-      <w:r>
-        <w:rPr>
-          <w:rFonts w:ascii="Cambria" w:hAnsi="Cambria"/>
-        </w:rPr>
-        <w:t>pagesmodel.php.swp</w:t>
-      </w:r>
-      <w:proofErr w:type="spellEnd"/>
+        <w:t>, .index.php.swo, .pagesmodel.php.swp</w:t>
+      </w:r>
     </w:p>
     <w:p>
       <w:pPr>
@@ -1705,44 +1235,30 @@
       <w:r>
         <w:t>. The .</w:t>
       </w:r>
-      <w:proofErr w:type="spellStart"/>
       <w:r>
         <w:rPr>
           <w:b/>
         </w:rPr>
         <w:t>swp</w:t>
       </w:r>
-      <w:proofErr w:type="spellEnd"/>
-      <w:r>
-        <w:t xml:space="preserve"> is created when a file is opened in the editor. The .</w:t>
-      </w:r>
-      <w:proofErr w:type="spellStart"/>
-      <w:r>
-        <w:t>swo</w:t>
-      </w:r>
-      <w:proofErr w:type="spellEnd"/>
-      <w:r>
-        <w:t xml:space="preserve"> is created if the file is edited and the .</w:t>
-      </w:r>
-      <w:proofErr w:type="spellStart"/>
+      <w:r>
+        <w:t xml:space="preserve"> is created when a file is opened in the editor. The .swo is created if the file is edited and the .</w:t>
+      </w:r>
       <w:r>
         <w:rPr>
           <w:b/>
         </w:rPr>
         <w:t>swp</w:t>
       </w:r>
-      <w:proofErr w:type="spellEnd"/>
       <w:r>
         <w:t xml:space="preserve"> already exists. Edit it a third time and you get a .</w:t>
       </w:r>
-      <w:proofErr w:type="spellStart"/>
       <w:r>
         <w:rPr>
           <w:b/>
         </w:rPr>
         <w:t>swn</w:t>
       </w:r>
-      <w:proofErr w:type="spellEnd"/>
       <w:r>
         <w:t>, and so on. When vim is closed, those files should go away. If vim crashes or is killed, they may be left behind. They are safe to ignore.</w:t>
       </w:r>
@@ -1758,14 +1274,12 @@
           <w:rFonts w:ascii="Cambria" w:hAnsi="Cambria"/>
         </w:rPr>
       </w:pPr>
-      <w:proofErr w:type="spellStart"/>
       <w:r>
         <w:rPr>
           <w:rFonts w:ascii="Cambria" w:hAnsi="Cambria"/>
         </w:rPr>
         <w:t>Img</w:t>
       </w:r>
-      <w:proofErr w:type="spellEnd"/>
       <w:r>
         <w:rPr>
           <w:rFonts w:ascii="Cambria" w:hAnsi="Cambria"/>
@@ -1792,6 +1306,20 @@
           <w:highlight w:val="green"/>
         </w:rPr>
         <w:t>XSS</w:t>
+      </w:r>
+    </w:p>
+    <w:p>
+      <w:pPr>
+        <w:rPr>
+          <w:b/>
+        </w:rPr>
+      </w:pPr>
+      <w:r>
+        <w:rPr>
+          <w:b/>
+          <w:highlight w:val="green"/>
+        </w:rPr>
+        <w:t>Just put in the BEFOREROUTE and CLEAN there</w:t>
       </w:r>
     </w:p>
     <w:p>
@@ -2018,23 +1546,7 @@
           <w:rFonts w:ascii="Cambria" w:hAnsi="Cambria"/>
           <w:highlight w:val="green"/>
         </w:rPr>
-        <w:t xml:space="preserve">http://linuxproj.ecs.soton.ac.uk/~ea2g12/cyber-security-cw2/blog/admin/user/edit/1 MARQUEE </w:t>
-      </w:r>
-      <w:proofErr w:type="spellStart"/>
-      <w:r>
-        <w:rPr>
-          <w:rFonts w:ascii="Cambria" w:hAnsi="Cambria"/>
-          <w:highlight w:val="green"/>
-        </w:rPr>
-        <w:t>url</w:t>
-      </w:r>
-      <w:proofErr w:type="spellEnd"/>
-      <w:r>
-        <w:rPr>
-          <w:rFonts w:ascii="Cambria" w:hAnsi="Cambria"/>
-          <w:highlight w:val="green"/>
-        </w:rPr>
-        <w:t xml:space="preserve"> and form</w:t>
+        <w:t>http://linuxproj.ecs.soton.ac.uk/~ea2g12/cyber-security-cw2/blog/admin/user/edit/1 MARQUEE url and form</w:t>
       </w:r>
     </w:p>
     <w:p>
@@ -2141,23 +1653,7 @@
           <w:rFonts w:ascii="Cambria" w:hAnsi="Cambria"/>
           <w:highlight w:val="green"/>
         </w:rPr>
-        <w:t xml:space="preserve">The title and Comment in COMMENTS section … CLEAN doesn’t work for them, apparently you need to do </w:t>
-      </w:r>
-      <w:proofErr w:type="spellStart"/>
-      <w:r>
-        <w:rPr>
-          <w:rFonts w:ascii="Cambria" w:hAnsi="Cambria"/>
-          <w:highlight w:val="green"/>
-        </w:rPr>
-        <w:t>Strip_tag</w:t>
-      </w:r>
-      <w:proofErr w:type="spellEnd"/>
-      <w:r>
-        <w:rPr>
-          <w:rFonts w:ascii="Cambria" w:hAnsi="Cambria"/>
-          <w:highlight w:val="green"/>
-        </w:rPr>
-        <w:t xml:space="preserve"> as well</w:t>
+        <w:t>The title and Comment in COMMENTS section … CLEAN doesn’t work for them, apparently you need to do Strip_tag as well</w:t>
       </w:r>
     </w:p>
     <w:p>
@@ -2177,23 +1673,7 @@
           <w:rFonts w:ascii="Cambria" w:hAnsi="Cambria"/>
           <w:highlight w:val="green"/>
         </w:rPr>
-        <w:t xml:space="preserve">Can’t delete pages with </w:t>
-      </w:r>
-      <w:proofErr w:type="spellStart"/>
-      <w:r>
-        <w:rPr>
-          <w:rFonts w:ascii="Cambria" w:hAnsi="Cambria"/>
-          <w:highlight w:val="green"/>
-        </w:rPr>
-        <w:t>HasTag</w:t>
-      </w:r>
-      <w:proofErr w:type="spellEnd"/>
-      <w:r>
-        <w:rPr>
-          <w:rFonts w:ascii="Cambria" w:hAnsi="Cambria"/>
-          <w:highlight w:val="green"/>
-        </w:rPr>
-        <w:t xml:space="preserve"> at the beginning</w:t>
+        <w:t>Can’t delete pages with HasTag at the beginning</w:t>
       </w:r>
     </w:p>
     <w:p>
@@ -2267,7 +1747,7 @@
       <w:r>
         <w:rPr>
           <w:rFonts w:ascii="Cambria" w:hAnsi="Cambria"/>
-          <w:highlight w:val="yellow"/>
+          <w:highlight w:val="green"/>
         </w:rPr>
         <w:t>USE H FUCNTION instead of CLEAN</w:t>
       </w:r>
@@ -2320,6 +1800,7 @@
         <w:rPr>
           <w:highlight w:val="yellow"/>
         </w:rPr>
+        <w:lastRenderedPageBreak/>
         <w:t>Still not sure</w:t>
       </w:r>
     </w:p>
@@ -2444,7 +1925,6 @@
           <w:rFonts w:ascii="Cambria" w:hAnsi="Cambria"/>
           <w:highlight w:val="green"/>
         </w:rPr>
-        <w:lastRenderedPageBreak/>
         <w:t>Authorisation Bypass</w:t>
       </w:r>
     </w:p>
@@ -2485,17 +1965,8 @@
           <w:rFonts w:ascii="Cambria" w:hAnsi="Cambria"/>
           <w:highlight w:val="green"/>
         </w:rPr>
-        <w:t xml:space="preserve">You need to encrypt (MD5) your password, for now they are just </w:t>
-      </w:r>
-      <w:proofErr w:type="spellStart"/>
-      <w:r>
-        <w:rPr>
-          <w:rFonts w:ascii="Cambria" w:hAnsi="Cambria"/>
-          <w:highlight w:val="green"/>
-        </w:rPr>
-        <w:t>VarChar</w:t>
-      </w:r>
-      <w:proofErr w:type="spellEnd"/>
+        <w:t>You need to encrypt (MD5) your password, for now they are just VarChar</w:t>
+      </w:r>
     </w:p>
     <w:p>
       <w:pPr>
@@ -2555,21 +2026,7 @@
         <w:rPr>
           <w:highlight w:val="green"/>
         </w:rPr>
-        <w:t xml:space="preserve">Use </w:t>
-      </w:r>
-      <w:proofErr w:type="spellStart"/>
-      <w:r>
-        <w:rPr>
-          <w:highlight w:val="green"/>
-        </w:rPr>
-        <w:t>HTaccess</w:t>
-      </w:r>
-      <w:proofErr w:type="spellEnd"/>
-      <w:r>
-        <w:rPr>
-          <w:highlight w:val="green"/>
-        </w:rPr>
-        <w:t xml:space="preserve"> for that</w:t>
+        <w:t>Use HTaccess for that</w:t>
       </w:r>
     </w:p>
     <w:p>
@@ -2652,7 +2109,7 @@
       <w:r>
         <w:rPr>
           <w:rFonts w:ascii="Cambria" w:hAnsi="Cambria"/>
-          <w:highlight w:val="cyan"/>
+          <w:highlight w:val="green"/>
         </w:rPr>
         <w:t>Application Logic</w:t>
       </w:r>
@@ -2692,33 +2149,11 @@
         </w:rPr>
         <w:t xml:space="preserve">PROMOTE??? </w:t>
       </w:r>
-      <w:proofErr w:type="spellStart"/>
-      <w:r>
-        <w:rPr>
-          <w:highlight w:val="yellow"/>
-        </w:rPr>
-        <w:t>Tipo</w:t>
-      </w:r>
-      <w:proofErr w:type="spellEnd"/>
-      <w:r>
-        <w:rPr>
-          <w:highlight w:val="yellow"/>
-        </w:rPr>
-        <w:t xml:space="preserve"> because using </w:t>
-      </w:r>
-      <w:proofErr w:type="spellStart"/>
-      <w:r>
-        <w:rPr>
-          <w:highlight w:val="yellow"/>
-        </w:rPr>
-        <w:t>grep</w:t>
-      </w:r>
-      <w:proofErr w:type="spellEnd"/>
-      <w:r>
-        <w:rPr>
-          <w:highlight w:val="yellow"/>
-        </w:rPr>
-        <w:t xml:space="preserve"> I’ve found out that it was never  used before, I’ve decided to comment it out, it wasn’t deleted for the development purposes so it can be used later on</w:t>
+      <w:r>
+        <w:rPr>
+          <w:highlight w:val="yellow"/>
+        </w:rPr>
+        <w:t>Tipo because using grep I’ve found out that it was never  used before, I’ve decided to comment it out, it wasn’t deleted for the development purposes so it can be used later on</w:t>
       </w:r>
     </w:p>
     <w:p>
@@ -2732,14 +2167,12 @@
           <w:highlight w:val="yellow"/>
         </w:rPr>
       </w:pPr>
-      <w:proofErr w:type="spellStart"/>
       <w:r>
         <w:rPr>
           <w:highlight w:val="yellow"/>
         </w:rPr>
         <w:t>Admin.admincontroller.php</w:t>
       </w:r>
-      <w:proofErr w:type="spellEnd"/>
     </w:p>
     <w:p>
       <w:pPr>
@@ -2796,19 +2229,11 @@
           <w:highlight w:val="yellow"/>
         </w:rPr>
       </w:pPr>
-      <w:proofErr w:type="spellStart"/>
-      <w:r>
-        <w:rPr>
-          <w:highlight w:val="yellow"/>
-        </w:rPr>
-        <w:t>Changelog.php</w:t>
-      </w:r>
-      <w:proofErr w:type="spellEnd"/>
-      <w:r>
-        <w:rPr>
-          <w:highlight w:val="yellow"/>
-        </w:rPr>
-        <w:t xml:space="preserve"> contains all the versions</w:t>
+      <w:r>
+        <w:rPr>
+          <w:highlight w:val="yellow"/>
+        </w:rPr>
+        <w:t>Changelog.php contains all the versions</w:t>
       </w:r>
     </w:p>
     <w:p>
@@ -2932,39 +2357,7 @@
           <w:rFonts w:ascii="Cambria" w:hAnsi="Cambria"/>
           <w:highlight w:val="yellow"/>
         </w:rPr>
-        <w:t xml:space="preserve">It might be the </w:t>
-      </w:r>
-      <w:proofErr w:type="spellStart"/>
-      <w:r>
-        <w:rPr>
-          <w:rFonts w:ascii="Cambria" w:hAnsi="Cambria"/>
-          <w:highlight w:val="yellow"/>
-        </w:rPr>
-        <w:t>PAGE.php</w:t>
-      </w:r>
-      <w:proofErr w:type="spellEnd"/>
-      <w:r>
-        <w:rPr>
-          <w:rFonts w:ascii="Cambria" w:hAnsi="Cambria"/>
-          <w:highlight w:val="yellow"/>
-        </w:rPr>
-        <w:t xml:space="preserve">, because it has </w:t>
-      </w:r>
-      <w:proofErr w:type="spellStart"/>
-      <w:r>
-        <w:rPr>
-          <w:rFonts w:ascii="Cambria" w:hAnsi="Cambria"/>
-          <w:highlight w:val="yellow"/>
-        </w:rPr>
-        <w:t>URLdecode</w:t>
-      </w:r>
-      <w:proofErr w:type="spellEnd"/>
-      <w:r>
-        <w:rPr>
-          <w:rFonts w:ascii="Cambria" w:hAnsi="Cambria"/>
-          <w:highlight w:val="yellow"/>
-        </w:rPr>
-        <w:t>, but will see</w:t>
+        <w:t>It might be the PAGE.php, because it has URLdecode, but will see</w:t>
       </w:r>
     </w:p>
     <w:p>
@@ -3128,34 +2521,27 @@
     <w:p>
       <w:pPr>
         <w:rPr>
-          <w:highlight w:val="yellow"/>
-        </w:rPr>
-      </w:pPr>
-      <w:r>
-        <w:rPr>
-          <w:highlight w:val="yellow"/>
-        </w:rPr>
-        <w:t xml:space="preserve">H function, through </w:t>
-      </w:r>
-      <w:proofErr w:type="spellStart"/>
-      <w:r>
-        <w:rPr>
-          <w:highlight w:val="yellow"/>
-        </w:rPr>
-        <w:t>beforeROute</w:t>
-      </w:r>
-      <w:proofErr w:type="spellEnd"/>
-    </w:p>
-    <w:p>
-      <w:pPr>
-        <w:rPr>
-          <w:highlight w:val="yellow"/>
-        </w:rPr>
-      </w:pPr>
-      <w:r>
-        <w:rPr>
-          <w:highlight w:val="yellow"/>
-        </w:rPr>
+          <w:highlight w:val="green"/>
+        </w:rPr>
+      </w:pPr>
+      <w:r>
+        <w:rPr>
+          <w:highlight w:val="green"/>
+        </w:rPr>
+        <w:t>H function, through beforeROute</w:t>
+      </w:r>
+    </w:p>
+    <w:p>
+      <w:pPr>
+        <w:rPr>
+          <w:highlight w:val="yellow"/>
+        </w:rPr>
+      </w:pPr>
+      <w:r>
+        <w:rPr>
+          <w:highlight w:val="yellow"/>
+        </w:rPr>
+        <w:lastRenderedPageBreak/>
         <w:t>Brute-force</w:t>
       </w:r>
     </w:p>
@@ -3234,8 +2620,6 @@
         </w:rPr>
         <w:t>Upload finish</w:t>
       </w:r>
-      <w:bookmarkStart w:id="0" w:name="_GoBack"/>
-      <w:bookmarkEnd w:id="0"/>
     </w:p>
     <w:p>
       <w:pPr>
@@ -3274,44 +2658,30 @@
       <w:r>
         <w:t>. The .</w:t>
       </w:r>
-      <w:proofErr w:type="spellStart"/>
       <w:r>
         <w:rPr>
           <w:b/>
         </w:rPr>
         <w:t>swp</w:t>
       </w:r>
-      <w:proofErr w:type="spellEnd"/>
-      <w:r>
-        <w:t xml:space="preserve"> is created when a file is opened in the editor. The .</w:t>
-      </w:r>
-      <w:proofErr w:type="spellStart"/>
-      <w:r>
-        <w:t>swo</w:t>
-      </w:r>
-      <w:proofErr w:type="spellEnd"/>
-      <w:r>
-        <w:t xml:space="preserve"> is created if the file is edited and the .</w:t>
-      </w:r>
-      <w:proofErr w:type="spellStart"/>
+      <w:r>
+        <w:t xml:space="preserve"> is created when a file is opened in the editor. The .swo is created if the file is edited and the .</w:t>
+      </w:r>
       <w:r>
         <w:rPr>
           <w:b/>
         </w:rPr>
         <w:t>swp</w:t>
       </w:r>
-      <w:proofErr w:type="spellEnd"/>
       <w:r>
         <w:t xml:space="preserve"> already exists. Edit it a third time and you get a .</w:t>
       </w:r>
-      <w:proofErr w:type="spellStart"/>
       <w:r>
         <w:rPr>
           <w:b/>
         </w:rPr>
         <w:t>swn</w:t>
       </w:r>
-      <w:proofErr w:type="spellEnd"/>
       <w:r>
         <w:t>, and so on. When vim is closed, those files should go away. If vim crashes or is killed, they may be left behind. They are safe to ignore.</w:t>
       </w:r>
@@ -5516,7 +4886,7 @@
 </file>
 
 <file path=customXml/itemProps1.xml><?xml version="1.0" encoding="utf-8"?>
-<ds:datastoreItem xmlns:ds="http://schemas.openxmlformats.org/officeDocument/2006/customXml" ds:itemID="{AA7384CB-9CE9-45CE-9308-0ED0251AA009}">
+<ds:datastoreItem xmlns:ds="http://schemas.openxmlformats.org/officeDocument/2006/customXml" ds:itemID="{BD82795E-12B6-4C09-BEFF-812F4AAF56DA}">
   <ds:schemaRefs>
     <ds:schemaRef ds:uri="http://schemas.openxmlformats.org/officeDocument/2006/bibliography"/>
   </ds:schemaRefs>

</xml_diff>